<commit_message>
Dodan spinner za odabir tjedna nastave
</commit_message>
<xml_diff>
--- a/Dokumentacija/AIR1810 M1 TD StudentAttendanceSystem - Andlar, Benotić, Dubravac, Krištić, Vitez.docx
+++ b/Dokumentacija/AIR1810 M1 TD StudentAttendanceSystem - Andlar, Benotić, Dubravac, Krištić, Vitez.docx
@@ -1,6 +1,6 @@
 
 <file path=word/document.xml><?xml version="1.0" encoding="utf-8"?>
-<w:document xmlns:wpc="http://schemas.microsoft.com/office/word/2010/wordprocessingCanvas" xmlns:mc="http://schemas.openxmlformats.org/markup-compatibility/2006" xmlns:o="urn:schemas-microsoft-com:office:office" xmlns:r="http://schemas.openxmlformats.org/officeDocument/2006/relationships" xmlns:m="http://schemas.openxmlformats.org/officeDocument/2006/math" xmlns:v="urn:schemas-microsoft-com:vml" xmlns:wp14="http://schemas.microsoft.com/office/word/2010/wordprocessingDrawing" xmlns:wp="http://schemas.openxmlformats.org/drawingml/2006/wordprocessingDrawing" xmlns:w10="urn:schemas-microsoft-com:office:word" xmlns:w="http://schemas.openxmlformats.org/wordprocessingml/2006/main" xmlns:w14="http://schemas.microsoft.com/office/word/2010/wordml" xmlns:w15="http://schemas.microsoft.com/office/word/2012/wordml" xmlns:wpg="http://schemas.microsoft.com/office/word/2010/wordprocessingGroup" xmlns:wpi="http://schemas.microsoft.com/office/word/2010/wordprocessingInk" xmlns:wne="http://schemas.microsoft.com/office/word/2006/wordml" xmlns:wps="http://schemas.microsoft.com/office/word/2010/wordprocessingShape" mc:Ignorable="w14 w15 wp14">
+<w:document xmlns:wpc="http://schemas.microsoft.com/office/word/2010/wordprocessingCanvas" xmlns:cx="http://schemas.microsoft.com/office/drawing/2014/chartex" xmlns:cx1="http://schemas.microsoft.com/office/drawing/2015/9/8/chartex" xmlns:cx2="http://schemas.microsoft.com/office/drawing/2015/10/21/chartex" xmlns:cx3="http://schemas.microsoft.com/office/drawing/2016/5/9/chartex" xmlns:cx4="http://schemas.microsoft.com/office/drawing/2016/5/10/chartex" xmlns:cx5="http://schemas.microsoft.com/office/drawing/2016/5/11/chartex" xmlns:cx6="http://schemas.microsoft.com/office/drawing/2016/5/12/chartex" xmlns:cx7="http://schemas.microsoft.com/office/drawing/2016/5/13/chartex" xmlns:cx8="http://schemas.microsoft.com/office/drawing/2016/5/14/chartex" xmlns:mc="http://schemas.openxmlformats.org/markup-compatibility/2006" xmlns:aink="http://schemas.microsoft.com/office/drawing/2016/ink" xmlns:am3d="http://schemas.microsoft.com/office/drawing/2017/model3d" xmlns:o="urn:schemas-microsoft-com:office:office" xmlns:r="http://schemas.openxmlformats.org/officeDocument/2006/relationships" xmlns:m="http://schemas.openxmlformats.org/officeDocument/2006/math" xmlns:v="urn:schemas-microsoft-com:vml" xmlns:wp14="http://schemas.microsoft.com/office/word/2010/wordprocessingDrawing" xmlns:wp="http://schemas.openxmlformats.org/drawingml/2006/wordprocessingDrawing" xmlns:w10="urn:schemas-microsoft-com:office:word" xmlns:w="http://schemas.openxmlformats.org/wordprocessingml/2006/main" xmlns:w14="http://schemas.microsoft.com/office/word/2010/wordml" xmlns:w15="http://schemas.microsoft.com/office/word/2012/wordml" xmlns:w16cid="http://schemas.microsoft.com/office/word/2016/wordml/cid" xmlns:w16se="http://schemas.microsoft.com/office/word/2015/wordml/symex" xmlns:wpg="http://schemas.microsoft.com/office/word/2010/wordprocessingGroup" xmlns:wpi="http://schemas.microsoft.com/office/word/2010/wordprocessingInk" xmlns:wne="http://schemas.microsoft.com/office/word/2006/wordml" xmlns:wps="http://schemas.microsoft.com/office/word/2010/wordprocessingShape" mc:Ignorable="w14 w15 w16se w16cid wp14">
   <w:body>
     <w:p>
       <w:pPr>
@@ -105,7 +105,18 @@
       <w:pPr>
         <w:spacing w:after="0" w:line="360" w:lineRule="auto"/>
         <w:jc w:val="both"/>
-      </w:pPr>
+        <w:rPr>
+          <w:b/>
+        </w:rPr>
+      </w:pPr>
+      <w:r>
+        <w:rPr>
+          <w:b/>
+        </w:rPr>
+        <w:t>Lukas Krištić</w:t>
+      </w:r>
+      <w:bookmarkStart w:id="0" w:name="_GoBack"/>
+      <w:bookmarkEnd w:id="0"/>
     </w:p>
     <w:p>
       <w:pPr>
@@ -128,6 +139,12 @@
     <w:p>
       <w:pPr>
         <w:spacing w:after="0" w:line="360" w:lineRule="auto"/>
+        <w:jc w:val="both"/>
+      </w:pPr>
+    </w:p>
+    <w:p>
+      <w:pPr>
+        <w:spacing w:after="0" w:line="360" w:lineRule="auto"/>
         <w:jc w:val="center"/>
       </w:pPr>
     </w:p>
@@ -203,46 +220,60 @@
         <w:jc w:val="right"/>
       </w:pPr>
       <w:r>
-        <w:t xml:space="preserve">Link na </w:t>
-      </w:r>
-      <w:proofErr w:type="spellStart"/>
-      <w:r>
-        <w:t>GitHub</w:t>
-      </w:r>
-      <w:proofErr w:type="spellEnd"/>
-      <w:r>
-        <w:t xml:space="preserve"> repozitorij: </w:t>
+        <w:t xml:space="preserve">Link na GitHub repozitorij: </w:t>
+      </w:r>
+      <w:r>
+        <w:rPr>
+          <w:rStyle w:val="Hyperlink"/>
+        </w:rPr>
+        <w:fldChar w:fldCharType="begin"/>
+      </w:r>
+      <w:r>
+        <w:rPr>
+          <w:rStyle w:val="Hyperlink"/>
+        </w:rPr>
+        <w:instrText xml:space="preserve"> HYPERLINK "https://github.com/matokc95/StudentAttendanceSystem-SAS" </w:instrText>
+      </w:r>
+      <w:r>
+        <w:rPr>
+          <w:rStyle w:val="Hyperlink"/>
+        </w:rPr>
+        <w:fldChar w:fldCharType="separate"/>
+      </w:r>
+      <w:r>
+        <w:rPr>
+          <w:rStyle w:val="Hyperlink"/>
+        </w:rPr>
+        <w:t>https://github.com/matokc95/StudentAttendanceSystem-SAS</w:t>
+      </w:r>
+      <w:r>
+        <w:rPr>
+          <w:rStyle w:val="Hyperlink"/>
+        </w:rPr>
+        <w:fldChar w:fldCharType="end"/>
+      </w:r>
+    </w:p>
+    <w:p>
+      <w:pPr>
+        <w:spacing w:after="0" w:line="360" w:lineRule="auto"/>
+        <w:jc w:val="right"/>
+      </w:pPr>
+      <w:r>
+        <w:t>Trello:</w:t>
+      </w:r>
+    </w:p>
+    <w:p>
+      <w:pPr>
+        <w:spacing w:after="0" w:line="360" w:lineRule="auto"/>
+        <w:jc w:val="right"/>
+      </w:pPr>
+      <w:r>
+        <w:t xml:space="preserve">-Project Management board: </w:t>
       </w:r>
       <w:hyperlink r:id="rId6" w:history="1">
         <w:r>
           <w:rPr>
-            <w:rStyle w:val="Hiperveza"/>
-          </w:rPr>
-          <w:t>https://github.com/matokc95/StudentAttendanceSystem-SAS</w:t>
-        </w:r>
-      </w:hyperlink>
-    </w:p>
-    <w:p>
-      <w:pPr>
-        <w:spacing w:after="0" w:line="360" w:lineRule="auto"/>
-        <w:jc w:val="right"/>
-      </w:pPr>
-      <w:r>
-        <w:t>Trello:</w:t>
-      </w:r>
-    </w:p>
-    <w:p>
-      <w:pPr>
-        <w:spacing w:after="0" w:line="360" w:lineRule="auto"/>
-        <w:jc w:val="right"/>
-      </w:pPr>
-      <w:r>
-        <w:t xml:space="preserve">-Project Management board: </w:t>
-      </w:r>
-      <w:hyperlink r:id="rId7" w:history="1">
-        <w:r>
-          <w:rPr>
-            <w:rStyle w:val="Hiperveza"/>
+            <w:rStyle w:val="Hyperlink"/>
           </w:rPr>
           <w:t>https://trello.com/b/4zK88RFV</w:t>
         </w:r>
@@ -254,24 +285,38 @@
         <w:jc w:val="right"/>
       </w:pPr>
       <w:r>
-        <w:t xml:space="preserve">-Sprint 1 </w:t>
-      </w:r>
-      <w:proofErr w:type="spellStart"/>
-      <w:r>
-        <w:t>board</w:t>
-      </w:r>
-      <w:proofErr w:type="spellEnd"/>
-      <w:r>
-        <w:t xml:space="preserve">: </w:t>
-      </w:r>
-      <w:hyperlink r:id="rId8" w:history="1">
-        <w:r>
-          <w:rPr>
-            <w:rStyle w:val="Hiperveza"/>
-          </w:rPr>
-          <w:t>https://trello.com/b/gd5jYoBF</w:t>
-        </w:r>
-      </w:hyperlink>
+        <w:t xml:space="preserve">-Sprint 1 board: </w:t>
+      </w:r>
+      <w:r>
+        <w:rPr>
+          <w:rStyle w:val="Hyperlink"/>
+        </w:rPr>
+        <w:fldChar w:fldCharType="begin"/>
+      </w:r>
+      <w:r>
+        <w:rPr>
+          <w:rStyle w:val="Hyperlink"/>
+        </w:rPr>
+        <w:instrText xml:space="preserve"> HYPERLINK "https://trello.com/b/gd5jYoBF" </w:instrText>
+      </w:r>
+      <w:r>
+        <w:rPr>
+          <w:rStyle w:val="Hyperlink"/>
+        </w:rPr>
+        <w:fldChar w:fldCharType="separate"/>
+      </w:r>
+      <w:r>
+        <w:rPr>
+          <w:rStyle w:val="Hyperlink"/>
+        </w:rPr>
+        <w:t>https://trello.com/b/gd5jYoBF</w:t>
+      </w:r>
+      <w:r>
+        <w:rPr>
+          <w:rStyle w:val="Hyperlink"/>
+        </w:rPr>
+        <w:fldChar w:fldCharType="end"/>
+      </w:r>
     </w:p>
     <w:p>
       <w:pPr>
@@ -279,24 +324,38 @@
         <w:jc w:val="right"/>
       </w:pPr>
       <w:r>
-        <w:t xml:space="preserve">-Sprint 2 </w:t>
-      </w:r>
-      <w:proofErr w:type="spellStart"/>
-      <w:r>
-        <w:t>board</w:t>
-      </w:r>
-      <w:proofErr w:type="spellEnd"/>
-      <w:r>
-        <w:t xml:space="preserve">: </w:t>
-      </w:r>
-      <w:hyperlink r:id="rId9" w:history="1">
-        <w:r>
-          <w:rPr>
-            <w:rStyle w:val="Hiperveza"/>
-          </w:rPr>
-          <w:t>https://trello.com/b/3m4MkmBW</w:t>
-        </w:r>
-      </w:hyperlink>
+        <w:t xml:space="preserve">-Sprint 2 board: </w:t>
+      </w:r>
+      <w:r>
+        <w:rPr>
+          <w:rStyle w:val="Hyperlink"/>
+        </w:rPr>
+        <w:fldChar w:fldCharType="begin"/>
+      </w:r>
+      <w:r>
+        <w:rPr>
+          <w:rStyle w:val="Hyperlink"/>
+        </w:rPr>
+        <w:instrText xml:space="preserve"> HYPERLINK "https://trello.com/b/3m4MkmBW" </w:instrText>
+      </w:r>
+      <w:r>
+        <w:rPr>
+          <w:rStyle w:val="Hyperlink"/>
+        </w:rPr>
+        <w:fldChar w:fldCharType="separate"/>
+      </w:r>
+      <w:r>
+        <w:rPr>
+          <w:rStyle w:val="Hyperlink"/>
+        </w:rPr>
+        <w:t>https://trello.com/b/3m4MkmBW</w:t>
+      </w:r>
+      <w:r>
+        <w:rPr>
+          <w:rStyle w:val="Hyperlink"/>
+        </w:rPr>
+        <w:fldChar w:fldCharType="end"/>
+      </w:r>
     </w:p>
     <w:p>
       <w:pPr>
@@ -329,6 +388,7 @@
         <w:jc w:val="center"/>
       </w:pPr>
       <w:r>
+        <w:lastRenderedPageBreak/>
         <w:t>Varaždin, 201</w:t>
       </w:r>
       <w:r>
@@ -363,7 +423,7 @@
       <w:sdtContent>
         <w:p>
           <w:pPr>
-            <w:pStyle w:val="TOCNaslov"/>
+            <w:pStyle w:val="TOCHeading"/>
           </w:pPr>
           <w:proofErr w:type="spellStart"/>
           <w:r>
@@ -373,7 +433,7 @@
         </w:p>
         <w:p>
           <w:pPr>
-            <w:pStyle w:val="Sadraj1"/>
+            <w:pStyle w:val="TOC1"/>
             <w:tabs>
               <w:tab w:val="left" w:pos="440"/>
               <w:tab w:val="right" w:leader="dot" w:pos="9062"/>
@@ -412,7 +472,7 @@
           <w:hyperlink w:anchor="_Toc529972342" w:history="1">
             <w:r>
               <w:rPr>
-                <w:rStyle w:val="Hiperveza"/>
+                <w:rStyle w:val="Hyperlink"/>
                 <w:noProof/>
               </w:rPr>
               <w:t>1.</w:t>
@@ -428,7 +488,7 @@
             </w:r>
             <w:r>
               <w:rPr>
-                <w:rStyle w:val="Hiperveza"/>
+                <w:rStyle w:val="Hyperlink"/>
                 <w:noProof/>
               </w:rPr>
               <w:t>Baza podataka</w:t>
@@ -485,7 +545,7 @@
         </w:p>
         <w:p>
           <w:pPr>
-            <w:pStyle w:val="Sadraj1"/>
+            <w:pStyle w:val="TOC1"/>
             <w:tabs>
               <w:tab w:val="left" w:pos="440"/>
               <w:tab w:val="right" w:leader="dot" w:pos="9062"/>
@@ -500,7 +560,7 @@
           <w:hyperlink w:anchor="_Toc529972343" w:history="1">
             <w:r>
               <w:rPr>
-                <w:rStyle w:val="Hiperveza"/>
+                <w:rStyle w:val="Hyperlink"/>
                 <w:noProof/>
               </w:rPr>
               <w:t>2.</w:t>
@@ -516,7 +576,7 @@
             </w:r>
             <w:r>
               <w:rPr>
-                <w:rStyle w:val="Hiperveza"/>
+                <w:rStyle w:val="Hyperlink"/>
                 <w:noProof/>
               </w:rPr>
               <w:t>Struktura aplikacije</w:t>
@@ -573,7 +633,7 @@
         </w:p>
         <w:p>
           <w:pPr>
-            <w:pStyle w:val="Sadraj2"/>
+            <w:pStyle w:val="TOC2"/>
             <w:tabs>
               <w:tab w:val="right" w:leader="dot" w:pos="9062"/>
             </w:tabs>
@@ -587,7 +647,7 @@
           <w:hyperlink w:anchor="_Toc529972344" w:history="1">
             <w:r>
               <w:rPr>
-                <w:rStyle w:val="Hiperveza"/>
+                <w:rStyle w:val="Hyperlink"/>
                 <w:noProof/>
               </w:rPr>
               <w:t>Modul app</w:t>
@@ -644,7 +704,7 @@
         </w:p>
         <w:p>
           <w:pPr>
-            <w:pStyle w:val="Sadraj2"/>
+            <w:pStyle w:val="TOC2"/>
             <w:tabs>
               <w:tab w:val="right" w:leader="dot" w:pos="9062"/>
             </w:tabs>
@@ -658,7 +718,7 @@
           <w:hyperlink w:anchor="_Toc529972345" w:history="1">
             <w:r>
               <w:rPr>
-                <w:rStyle w:val="Hiperveza"/>
+                <w:rStyle w:val="Hyperlink"/>
                 <w:noProof/>
               </w:rPr>
               <w:t>Modul core</w:t>
@@ -715,7 +775,7 @@
         </w:p>
         <w:p>
           <w:pPr>
-            <w:pStyle w:val="Sadraj2"/>
+            <w:pStyle w:val="TOC2"/>
             <w:tabs>
               <w:tab w:val="right" w:leader="dot" w:pos="9062"/>
             </w:tabs>
@@ -729,7 +789,7 @@
           <w:hyperlink w:anchor="_Toc529972346" w:history="1">
             <w:r>
               <w:rPr>
-                <w:rStyle w:val="Hiperveza"/>
+                <w:rStyle w:val="Hyperlink"/>
                 <w:noProof/>
               </w:rPr>
               <w:t>Modul webservice</w:t>
@@ -786,7 +846,7 @@
         </w:p>
         <w:p>
           <w:pPr>
-            <w:pStyle w:val="Sadraj1"/>
+            <w:pStyle w:val="TOC1"/>
             <w:tabs>
               <w:tab w:val="left" w:pos="440"/>
               <w:tab w:val="right" w:leader="dot" w:pos="9062"/>
@@ -801,7 +861,7 @@
           <w:hyperlink w:anchor="_Toc529972347" w:history="1">
             <w:r>
               <w:rPr>
-                <w:rStyle w:val="Hiperveza"/>
+                <w:rStyle w:val="Hyperlink"/>
                 <w:noProof/>
               </w:rPr>
               <w:t>3.</w:t>
@@ -817,7 +877,7 @@
             </w:r>
             <w:r>
               <w:rPr>
-                <w:rStyle w:val="Hiperveza"/>
+                <w:rStyle w:val="Hyperlink"/>
                 <w:noProof/>
               </w:rPr>
               <w:t>Dijagrami klasa</w:t>
@@ -874,7 +934,7 @@
         </w:p>
         <w:p>
           <w:pPr>
-            <w:pStyle w:val="Sadraj2"/>
+            <w:pStyle w:val="TOC2"/>
             <w:tabs>
               <w:tab w:val="right" w:leader="dot" w:pos="9062"/>
             </w:tabs>
@@ -888,7 +948,7 @@
           <w:hyperlink w:anchor="_Toc529972348" w:history="1">
             <w:r>
               <w:rPr>
-                <w:rStyle w:val="Hiperveza"/>
+                <w:rStyle w:val="Hyperlink"/>
                 <w:noProof/>
               </w:rPr>
               <w:t>Modul app</w:t>
@@ -945,7 +1005,7 @@
         </w:p>
         <w:p>
           <w:pPr>
-            <w:pStyle w:val="Sadraj2"/>
+            <w:pStyle w:val="TOC2"/>
             <w:tabs>
               <w:tab w:val="right" w:leader="dot" w:pos="9062"/>
             </w:tabs>
@@ -959,7 +1019,7 @@
           <w:hyperlink w:anchor="_Toc529972349" w:history="1">
             <w:r>
               <w:rPr>
-                <w:rStyle w:val="Hiperveza"/>
+                <w:rStyle w:val="Hyperlink"/>
                 <w:noProof/>
               </w:rPr>
               <w:t>Modul webservice</w:t>
@@ -1016,7 +1076,7 @@
         </w:p>
         <w:p>
           <w:pPr>
-            <w:pStyle w:val="Sadraj1"/>
+            <w:pStyle w:val="TOC1"/>
             <w:tabs>
               <w:tab w:val="left" w:pos="440"/>
               <w:tab w:val="right" w:leader="dot" w:pos="9062"/>
@@ -1031,7 +1091,7 @@
           <w:hyperlink w:anchor="_Toc529972350" w:history="1">
             <w:r>
               <w:rPr>
-                <w:rStyle w:val="Hiperveza"/>
+                <w:rStyle w:val="Hyperlink"/>
                 <w:noProof/>
               </w:rPr>
               <w:t>4.</w:t>
@@ -1047,7 +1107,7 @@
             </w:r>
             <w:r>
               <w:rPr>
-                <w:rStyle w:val="Hiperveza"/>
+                <w:rStyle w:val="Hyperlink"/>
                 <w:noProof/>
               </w:rPr>
               <w:t>Web servis</w:t>
@@ -1121,18 +1181,18 @@
     </w:p>
     <w:p>
       <w:pPr>
-        <w:pStyle w:val="Naslov1"/>
+        <w:pStyle w:val="Heading1"/>
         <w:numPr>
           <w:ilvl w:val="0"/>
           <w:numId w:val="1"/>
         </w:numPr>
       </w:pPr>
-      <w:bookmarkStart w:id="0" w:name="_Toc529972342"/>
+      <w:bookmarkStart w:id="1" w:name="_Toc529972342"/>
       <w:r>
         <w:lastRenderedPageBreak/>
         <w:t>Baza podataka</w:t>
       </w:r>
-      <w:bookmarkEnd w:id="0"/>
+      <w:bookmarkEnd w:id="1"/>
     </w:p>
     <w:p>
       <w:pPr>
@@ -1161,7 +1221,7 @@
                     </pic:cNvPicPr>
                   </pic:nvPicPr>
                   <pic:blipFill>
-                    <a:blip r:embed="rId10">
+                    <a:blip r:embed="rId7">
                       <a:extLst>
                         <a:ext uri="{28A0092B-C50C-407E-A947-70E740481C1C}">
                           <a14:useLocalDpi xmlns:a14="http://schemas.microsoft.com/office/drawing/2010/main" val="0"/>
@@ -1195,7 +1255,7 @@
     </w:p>
     <w:p>
       <w:pPr>
-        <w:pStyle w:val="Opisslike"/>
+        <w:pStyle w:val="Caption"/>
       </w:pPr>
       <w:r>
         <w:t xml:space="preserve">Slika </w:t>
@@ -1237,15 +1297,7 @@
     <w:p/>
     <w:p>
       <w:r>
-        <w:t xml:space="preserve">Za potrebe projekta izrađen je era model od ukupno 13 tablica, 9 glavnih i 4 pomoćne. Glavne tablice su : student, obavijest, dolasci, kolegij, aktivnost, slika, profesor, dvorana i </w:t>
-      </w:r>
-      <w:proofErr w:type="spellStart"/>
-      <w:r>
-        <w:t>lozinka_za_prisustvo</w:t>
-      </w:r>
-      <w:proofErr w:type="spellEnd"/>
-      <w:r>
-        <w:t>.</w:t>
+        <w:t>Za potrebe projekta izrađen je era model od ukupno 13 tablica, 9 glavnih i 4 pomoćne. Glavne tablice su : student, obavijest, dolasci, kolegij, aktivnost, slika, profesor, dvorana i lozinka_za_prisustvo.</w:t>
       </w:r>
     </w:p>
     <w:p>
@@ -1254,13 +1306,8 @@
       </w:r>
     </w:p>
     <w:p>
-      <w:proofErr w:type="spellStart"/>
-      <w:r>
-        <w:t>id_stuenta</w:t>
-      </w:r>
-      <w:proofErr w:type="spellEnd"/>
-      <w:r>
-        <w:t>(INT) – primarni ključ tablice</w:t>
+      <w:r>
+        <w:t>id_stuenta(INT) – primarni ključ tablice</w:t>
       </w:r>
     </w:p>
     <w:p>
@@ -1294,14 +1341,9 @@
       </w:r>
     </w:p>
     <w:p>
-      <w:proofErr w:type="spellStart"/>
       <w:r>
         <w:lastRenderedPageBreak/>
-        <w:t>id_slike</w:t>
-      </w:r>
-      <w:proofErr w:type="spellEnd"/>
-      <w:r>
-        <w:t xml:space="preserve"> (INT) – primarni ključ tablice</w:t>
+        <w:t>id_slike (INT) – primarni ključ tablice</w:t>
       </w:r>
     </w:p>
     <w:p>
@@ -1310,23 +1352,13 @@
       </w:r>
     </w:p>
     <w:p>
-      <w:proofErr w:type="spellStart"/>
-      <w:r>
-        <w:t>datum_slikanja</w:t>
-      </w:r>
-      <w:proofErr w:type="spellEnd"/>
-      <w:r>
-        <w:t xml:space="preserve"> (DATETIME) – datum kada je slika napravljena</w:t>
-      </w:r>
-    </w:p>
-    <w:p>
-      <w:proofErr w:type="spellStart"/>
-      <w:r>
-        <w:t>student_id</w:t>
-      </w:r>
-      <w:proofErr w:type="spellEnd"/>
-      <w:r>
-        <w:t xml:space="preserve"> (INT) – vanjski ključ na tablicu student</w:t>
+      <w:r>
+        <w:t>datum_slikanja (DATETIME) – datum kada je slika napravljena</w:t>
+      </w:r>
+    </w:p>
+    <w:p>
+      <w:r>
+        <w:t>student_id (INT) – vanjski ključ na tablicu student</w:t>
       </w:r>
     </w:p>
     <w:p>
@@ -1335,13 +1367,8 @@
       </w:r>
     </w:p>
     <w:p>
-      <w:proofErr w:type="spellStart"/>
-      <w:r>
-        <w:t>id_obavijesti</w:t>
-      </w:r>
-      <w:proofErr w:type="spellEnd"/>
-      <w:r>
-        <w:t xml:space="preserve"> (INT) – primarni ključ tablice</w:t>
+      <w:r>
+        <w:t>id_obavijesti (INT) – primarni ključ tablice</w:t>
       </w:r>
     </w:p>
     <w:p>
@@ -1350,23 +1377,13 @@
       </w:r>
     </w:p>
     <w:p>
-      <w:proofErr w:type="spellStart"/>
-      <w:r>
-        <w:t>datum_vrijeme</w:t>
-      </w:r>
-      <w:proofErr w:type="spellEnd"/>
-      <w:r>
-        <w:t xml:space="preserve"> (TIMESTAMP) – datum i vrijeme kada je obavijest poslana</w:t>
-      </w:r>
-    </w:p>
-    <w:p>
-      <w:proofErr w:type="spellStart"/>
-      <w:r>
-        <w:t>student_id</w:t>
-      </w:r>
-      <w:proofErr w:type="spellEnd"/>
-      <w:r>
-        <w:t xml:space="preserve"> (INT) – vanjski ključa na tablicu student</w:t>
+      <w:r>
+        <w:t>datum_vrijeme (TIMESTAMP) – datum i vrijeme kada je obavijest poslana</w:t>
+      </w:r>
+    </w:p>
+    <w:p>
+      <w:r>
+        <w:t>student_id (INT) – vanjski ključa na tablicu student</w:t>
       </w:r>
     </w:p>
     <w:p>
@@ -1375,13 +1392,8 @@
       </w:r>
     </w:p>
     <w:p>
-      <w:proofErr w:type="spellStart"/>
-      <w:r>
-        <w:t>id_kolegija</w:t>
-      </w:r>
-      <w:proofErr w:type="spellEnd"/>
-      <w:r>
-        <w:t xml:space="preserve"> (INT) – primarni ključ tablice</w:t>
+      <w:r>
+        <w:t>id_kolegija (INT) – primarni ključ tablice</w:t>
       </w:r>
     </w:p>
     <w:p>
@@ -1401,25 +1413,12 @@
     </w:p>
     <w:p>
       <w:r>
-        <w:t xml:space="preserve">pomoćna tablica </w:t>
-      </w:r>
-      <w:proofErr w:type="spellStart"/>
-      <w:r>
-        <w:t>student_has_kolegij</w:t>
-      </w:r>
-      <w:proofErr w:type="spellEnd"/>
-      <w:r>
-        <w:t xml:space="preserve"> osim vanjskih ključeva na tablice student i kolegij sadrži atribute:</w:t>
-      </w:r>
-    </w:p>
-    <w:p>
-      <w:proofErr w:type="spellStart"/>
-      <w:r>
-        <w:t>polozen</w:t>
-      </w:r>
-      <w:proofErr w:type="spellEnd"/>
-      <w:r>
-        <w:t xml:space="preserve"> (TINYINT) – označava je li student položio kolegij</w:t>
+        <w:t>pomoćna tablica student_has_kolegij osim vanjskih ključeva na tablice student i kolegij sadrži atribute:</w:t>
+      </w:r>
+    </w:p>
+    <w:p>
+      <w:r>
+        <w:t>polozen (TINYINT) – označava je li student položio kolegij</w:t>
       </w:r>
     </w:p>
     <w:p>
@@ -1429,63 +1428,27 @@
     </w:p>
     <w:p>
       <w:r>
-        <w:t xml:space="preserve">Tablica aktivnost sadrži podatke o aktivnostima kolegija (predavanja, seminare, </w:t>
-      </w:r>
-      <w:proofErr w:type="spellStart"/>
-      <w:r>
-        <w:t>labaratorijske</w:t>
-      </w:r>
-      <w:proofErr w:type="spellEnd"/>
-      <w:r>
-        <w:t xml:space="preserve"> vježbe, …). Tablica je povezana neobvezujućim vezama više naprema jedan s tablicama kolegij i dvorana dok je neobvezujućom vezom jedan naprema više povezana s tablicom </w:t>
-      </w:r>
-      <w:proofErr w:type="spellStart"/>
-      <w:r>
-        <w:t>lozinka_za_prisutstvo</w:t>
-      </w:r>
-      <w:proofErr w:type="spellEnd"/>
-      <w:r>
-        <w:t>. Tablica je povezana vezom više prema više s tablicama profesor i student. Tablica aktivnost posjeduje atribute:</w:t>
-      </w:r>
-    </w:p>
-    <w:p>
-      <w:proofErr w:type="spellStart"/>
-      <w:r>
-        <w:t>id_aktivnosti</w:t>
-      </w:r>
-      <w:proofErr w:type="spellEnd"/>
-      <w:r>
-        <w:t xml:space="preserve"> (INT) – primarni ključ tablice</w:t>
-      </w:r>
-    </w:p>
-    <w:p>
-      <w:proofErr w:type="spellStart"/>
-      <w:r>
-        <w:t>tip_aktivnosti</w:t>
-      </w:r>
-      <w:proofErr w:type="spellEnd"/>
-      <w:r>
-        <w:t xml:space="preserve"> (VARCHAR)- označuje je li predavanje, seminar ili neka druga aktivnost vezana uz kolegij</w:t>
-      </w:r>
-    </w:p>
-    <w:p>
-      <w:proofErr w:type="spellStart"/>
-      <w:r>
-        <w:t>dozvoljeno_izostanaka</w:t>
-      </w:r>
-      <w:proofErr w:type="spellEnd"/>
-      <w:r>
-        <w:t xml:space="preserve"> (INT) – ukupan broj dozvoljenih izostanaka s aktivnosti</w:t>
-      </w:r>
-    </w:p>
-    <w:p>
-      <w:proofErr w:type="spellStart"/>
-      <w:r>
-        <w:t>pocetak</w:t>
-      </w:r>
-      <w:proofErr w:type="spellEnd"/>
-      <w:r>
-        <w:t xml:space="preserve"> (TIME) – vrijeme početka aktivnosti</w:t>
+        <w:t>Tablica aktivnost sadrži podatke o aktivnostima kolegija (predavanja, seminare, labaratorijske vježbe, …). Tablica je povezana neobvezujućim vezama više naprema jedan s tablicama kolegij i dvorana dok je neobvezujućom vezom jedan naprema više povezana s tablicom lozinka_za_prisutstvo. Tablica je povezana vezom više prema više s tablicama profesor i student. Tablica aktivnost posjeduje atribute:</w:t>
+      </w:r>
+    </w:p>
+    <w:p>
+      <w:r>
+        <w:t>id_aktivnosti (INT) – primarni ključ tablice</w:t>
+      </w:r>
+    </w:p>
+    <w:p>
+      <w:r>
+        <w:t>tip_aktivnosti (VARCHAR)- označuje je li predavanje, seminar ili neka druga aktivnost vezana uz kolegij</w:t>
+      </w:r>
+    </w:p>
+    <w:p>
+      <w:r>
+        <w:t>dozvoljeno_izostanaka (INT) – ukupan broj dozvoljenih izostanaka s aktivnosti</w:t>
+      </w:r>
+    </w:p>
+    <w:p>
+      <w:r>
+        <w:t>pocetak (TIME) – vrijeme početka aktivnosti</w:t>
       </w:r>
     </w:p>
     <w:p>
@@ -1495,66 +1458,33 @@
       </w:r>
     </w:p>
     <w:p>
-      <w:proofErr w:type="spellStart"/>
-      <w:r>
-        <w:t>dan_izvodenja</w:t>
-      </w:r>
-      <w:proofErr w:type="spellEnd"/>
-      <w:r>
-        <w:t xml:space="preserve"> (VARCHAR) – dan u tjednu kada se aktivnost izvodi</w:t>
-      </w:r>
-    </w:p>
-    <w:p>
-      <w:proofErr w:type="spellStart"/>
-      <w:r>
-        <w:t>dvorana_id</w:t>
-      </w:r>
-      <w:proofErr w:type="spellEnd"/>
-      <w:r>
-        <w:t xml:space="preserve"> (INT) – vanjski ključ na dvoranu</w:t>
-      </w:r>
-    </w:p>
-    <w:p>
-      <w:proofErr w:type="spellStart"/>
-      <w:r>
-        <w:t>kolegij_id</w:t>
-      </w:r>
-      <w:proofErr w:type="spellEnd"/>
-      <w:r>
-        <w:t xml:space="preserve"> (INT) – vanjski ključ na kolegij</w:t>
-      </w:r>
-    </w:p>
-    <w:p>
-      <w:r>
-        <w:t xml:space="preserve">Tablica </w:t>
-      </w:r>
-      <w:proofErr w:type="spellStart"/>
-      <w:r>
-        <w:t>lozinka_za_prisustvo</w:t>
-      </w:r>
-      <w:proofErr w:type="spellEnd"/>
-      <w:r>
-        <w:t xml:space="preserve"> pohranjuje podatke o lozinkama koje studenti unose kako bi zabilježili prisustvo na nekoj aktivnosti vezanoj za kolegij. Tablica sadrži atribute: </w:t>
-      </w:r>
-    </w:p>
-    <w:p>
-      <w:proofErr w:type="spellStart"/>
-      <w:r>
-        <w:t>id_lozinke</w:t>
-      </w:r>
-      <w:proofErr w:type="spellEnd"/>
-      <w:r>
-        <w:t xml:space="preserve"> (INT) – primarni ključ tablice</w:t>
-      </w:r>
-    </w:p>
-    <w:p>
-      <w:proofErr w:type="spellStart"/>
-      <w:r>
-        <w:t>aktivnost_id</w:t>
-      </w:r>
-      <w:proofErr w:type="spellEnd"/>
-      <w:r>
-        <w:t xml:space="preserve"> (INT) – vanjski ključ na tablicu aktivnost</w:t>
+      <w:r>
+        <w:t>dan_izvodenja (VARCHAR) – dan u tjednu kada se aktivnost izvodi</w:t>
+      </w:r>
+    </w:p>
+    <w:p>
+      <w:r>
+        <w:t>dvorana_id (INT) – vanjski ključ na dvoranu</w:t>
+      </w:r>
+    </w:p>
+    <w:p>
+      <w:r>
+        <w:t>kolegij_id (INT) – vanjski ključ na kolegij</w:t>
+      </w:r>
+    </w:p>
+    <w:p>
+      <w:r>
+        <w:t xml:space="preserve">Tablica lozinka_za_prisustvo pohranjuje podatke o lozinkama koje studenti unose kako bi zabilježili prisustvo na nekoj aktivnosti vezanoj za kolegij. Tablica sadrži atribute: </w:t>
+      </w:r>
+    </w:p>
+    <w:p>
+      <w:r>
+        <w:t>id_lozinke (INT) – primarni ključ tablice</w:t>
+      </w:r>
+    </w:p>
+    <w:p>
+      <w:r>
+        <w:t>aktivnost_id (INT) – vanjski ključ na tablicu aktivnost</w:t>
       </w:r>
     </w:p>
     <w:p>
@@ -1563,13 +1493,8 @@
       </w:r>
     </w:p>
     <w:p>
-      <w:proofErr w:type="spellStart"/>
-      <w:r>
-        <w:t>tjedan_nastave</w:t>
-      </w:r>
-      <w:proofErr w:type="spellEnd"/>
-      <w:r>
-        <w:t>(INT)- trenutni tjedan izvođenja nastave</w:t>
+      <w:r>
+        <w:t>tjedan_nastave(INT)- trenutni tjedan izvođenja nastave</w:t>
       </w:r>
     </w:p>
     <w:p>
@@ -1578,13 +1503,8 @@
       </w:r>
     </w:p>
     <w:p>
-      <w:proofErr w:type="spellStart"/>
-      <w:r>
-        <w:t>id_dvorane</w:t>
-      </w:r>
-      <w:proofErr w:type="spellEnd"/>
-      <w:r>
-        <w:t xml:space="preserve"> (INT) – primarni ključ tablice</w:t>
+      <w:r>
+        <w:t>id_dvorane (INT) – primarni ključ tablice</w:t>
       </w:r>
     </w:p>
     <w:p>
@@ -1603,13 +1523,8 @@
       </w:r>
     </w:p>
     <w:p>
-      <w:proofErr w:type="spellStart"/>
-      <w:r>
-        <w:t>id_profesora</w:t>
-      </w:r>
-      <w:proofErr w:type="spellEnd"/>
-      <w:r>
-        <w:t xml:space="preserve"> (INT) – primarni ključ tablice</w:t>
+      <w:r>
+        <w:t>id_profesora (INT) – primarni ključ tablice</w:t>
       </w:r>
     </w:p>
     <w:p>
@@ -1644,18 +1559,18 @@
     </w:p>
     <w:p>
       <w:pPr>
-        <w:pStyle w:val="Naslov1"/>
+        <w:pStyle w:val="Heading1"/>
         <w:numPr>
           <w:ilvl w:val="0"/>
           <w:numId w:val="1"/>
         </w:numPr>
       </w:pPr>
-      <w:bookmarkStart w:id="1" w:name="_Toc529972343"/>
+      <w:bookmarkStart w:id="2" w:name="_Toc529972343"/>
       <w:r>
         <w:lastRenderedPageBreak/>
         <w:t>Struktura aplikacije</w:t>
       </w:r>
-      <w:bookmarkEnd w:id="1"/>
+      <w:bookmarkEnd w:id="2"/>
     </w:p>
     <w:p/>
     <w:p>
@@ -1713,13 +1628,13 @@
     </w:p>
     <w:p>
       <w:pPr>
-        <w:pStyle w:val="Naslov2"/>
-      </w:pPr>
-      <w:bookmarkStart w:id="2" w:name="_Toc529972344"/>
+        <w:pStyle w:val="Heading2"/>
+      </w:pPr>
+      <w:bookmarkStart w:id="3" w:name="_Toc529972344"/>
       <w:r>
         <w:t>Modul app</w:t>
       </w:r>
-      <w:bookmarkEnd w:id="2"/>
+      <w:bookmarkEnd w:id="3"/>
     </w:p>
     <w:p/>
     <w:p>
@@ -1865,16 +1780,16 @@
     </w:p>
     <w:p>
       <w:pPr>
-        <w:pStyle w:val="Naslov2"/>
-      </w:pPr>
-      <w:bookmarkStart w:id="3" w:name="_Toc529972345"/>
+        <w:pStyle w:val="Heading2"/>
+      </w:pPr>
+      <w:bookmarkStart w:id="4" w:name="_Toc529972345"/>
       <w:r>
         <w:t xml:space="preserve">Modul </w:t>
       </w:r>
       <w:r>
         <w:t>core</w:t>
       </w:r>
-      <w:bookmarkEnd w:id="3"/>
+      <w:bookmarkEnd w:id="4"/>
     </w:p>
     <w:p/>
     <w:p>
@@ -1925,13 +1840,13 @@
     </w:p>
     <w:p>
       <w:pPr>
-        <w:pStyle w:val="Naslov2"/>
-      </w:pPr>
-      <w:bookmarkStart w:id="4" w:name="_Toc529972346"/>
+        <w:pStyle w:val="Heading2"/>
+      </w:pPr>
+      <w:bookmarkStart w:id="5" w:name="_Toc529972346"/>
       <w:r>
         <w:t>Modul webservice</w:t>
       </w:r>
-      <w:bookmarkEnd w:id="4"/>
+      <w:bookmarkEnd w:id="5"/>
     </w:p>
     <w:p/>
     <w:p>
@@ -1976,17 +1891,17 @@
     </w:p>
     <w:p>
       <w:pPr>
-        <w:pStyle w:val="Naslov1"/>
+        <w:pStyle w:val="Heading1"/>
         <w:numPr>
           <w:ilvl w:val="0"/>
           <w:numId w:val="1"/>
         </w:numPr>
       </w:pPr>
-      <w:bookmarkStart w:id="5" w:name="_Toc529972347"/>
+      <w:bookmarkStart w:id="6" w:name="_Toc529972347"/>
       <w:r>
         <w:t>Dijagrami klasa</w:t>
       </w:r>
-      <w:bookmarkEnd w:id="5"/>
+      <w:bookmarkEnd w:id="6"/>
     </w:p>
     <w:p/>
     <w:p>
@@ -2132,16 +2047,16 @@
     </w:p>
     <w:p>
       <w:pPr>
-        <w:pStyle w:val="Naslov2"/>
-      </w:pPr>
-      <w:bookmarkStart w:id="6" w:name="_Toc529972348"/>
+        <w:pStyle w:val="Heading2"/>
+      </w:pPr>
+      <w:bookmarkStart w:id="7" w:name="_Toc529972348"/>
       <w:r>
         <w:t>Modul</w:t>
       </w:r>
       <w:r>
         <w:t xml:space="preserve"> app</w:t>
       </w:r>
-      <w:bookmarkEnd w:id="6"/>
+      <w:bookmarkEnd w:id="7"/>
     </w:p>
     <w:p/>
     <w:p>
@@ -2169,7 +2084,7 @@
                     <pic:cNvPicPr/>
                   </pic:nvPicPr>
                   <pic:blipFill>
-                    <a:blip r:embed="rId11" cstate="print">
+                    <a:blip r:embed="rId8" cstate="print">
                       <a:extLst>
                         <a:ext uri="{28A0092B-C50C-407E-A947-70E740481C1C}">
                           <a14:useLocalDpi xmlns:a14="http://schemas.microsoft.com/office/drawing/2010/main" val="0"/>
@@ -2198,7 +2113,7 @@
     </w:p>
     <w:p>
       <w:pPr>
-        <w:pStyle w:val="Opisslike"/>
+        <w:pStyle w:val="Caption"/>
       </w:pPr>
       <w:r>
         <w:t xml:space="preserve">Slika </w:t>
@@ -2254,7 +2169,7 @@
     </w:p>
     <w:p>
       <w:pPr>
-        <w:pStyle w:val="Odlomakpopisa"/>
+        <w:pStyle w:val="ListParagraph"/>
         <w:numPr>
           <w:ilvl w:val="0"/>
           <w:numId w:val="2"/>
@@ -2268,7 +2183,7 @@
     </w:p>
     <w:p>
       <w:pPr>
-        <w:pStyle w:val="Odlomakpopisa"/>
+        <w:pStyle w:val="ListParagraph"/>
         <w:numPr>
           <w:ilvl w:val="0"/>
           <w:numId w:val="2"/>
@@ -2282,7 +2197,7 @@
     </w:p>
     <w:p>
       <w:pPr>
-        <w:pStyle w:val="Odlomakpopisa"/>
+        <w:pStyle w:val="ListParagraph"/>
         <w:numPr>
           <w:ilvl w:val="0"/>
           <w:numId w:val="2"/>
@@ -2296,7 +2211,7 @@
     </w:p>
     <w:p>
       <w:pPr>
-        <w:pStyle w:val="Odlomakpopisa"/>
+        <w:pStyle w:val="ListParagraph"/>
         <w:numPr>
           <w:ilvl w:val="0"/>
           <w:numId w:val="2"/>
@@ -2310,7 +2225,7 @@
     </w:p>
     <w:p>
       <w:pPr>
-        <w:pStyle w:val="Odlomakpopisa"/>
+        <w:pStyle w:val="ListParagraph"/>
         <w:numPr>
           <w:ilvl w:val="0"/>
           <w:numId w:val="2"/>
@@ -2324,7 +2239,7 @@
     </w:p>
     <w:p>
       <w:pPr>
-        <w:pStyle w:val="Odlomakpopisa"/>
+        <w:pStyle w:val="ListParagraph"/>
         <w:numPr>
           <w:ilvl w:val="0"/>
           <w:numId w:val="2"/>
@@ -2338,7 +2253,7 @@
     </w:p>
     <w:p>
       <w:pPr>
-        <w:pStyle w:val="Odlomakpopisa"/>
+        <w:pStyle w:val="ListParagraph"/>
         <w:numPr>
           <w:ilvl w:val="0"/>
           <w:numId w:val="2"/>
@@ -2352,7 +2267,7 @@
     </w:p>
     <w:p>
       <w:pPr>
-        <w:pStyle w:val="Odlomakpopisa"/>
+        <w:pStyle w:val="ListParagraph"/>
         <w:numPr>
           <w:ilvl w:val="0"/>
           <w:numId w:val="2"/>
@@ -2366,7 +2281,7 @@
     </w:p>
     <w:p>
       <w:pPr>
-        <w:pStyle w:val="Odlomakpopisa"/>
+        <w:pStyle w:val="ListParagraph"/>
         <w:numPr>
           <w:ilvl w:val="0"/>
           <w:numId w:val="2"/>
@@ -2380,7 +2295,7 @@
     </w:p>
     <w:p>
       <w:pPr>
-        <w:pStyle w:val="Odlomakpopisa"/>
+        <w:pStyle w:val="ListParagraph"/>
         <w:numPr>
           <w:ilvl w:val="0"/>
           <w:numId w:val="2"/>
@@ -2394,7 +2309,7 @@
     </w:p>
     <w:p>
       <w:pPr>
-        <w:pStyle w:val="Odlomakpopisa"/>
+        <w:pStyle w:val="ListParagraph"/>
         <w:numPr>
           <w:ilvl w:val="0"/>
           <w:numId w:val="2"/>
@@ -2408,7 +2323,7 @@
     </w:p>
     <w:p>
       <w:pPr>
-        <w:pStyle w:val="Odlomakpopisa"/>
+        <w:pStyle w:val="ListParagraph"/>
         <w:numPr>
           <w:ilvl w:val="0"/>
           <w:numId w:val="2"/>
@@ -2422,7 +2337,7 @@
     </w:p>
     <w:p>
       <w:pPr>
-        <w:pStyle w:val="Odlomakpopisa"/>
+        <w:pStyle w:val="ListParagraph"/>
         <w:numPr>
           <w:ilvl w:val="0"/>
           <w:numId w:val="2"/>
@@ -2436,7 +2351,7 @@
     </w:p>
     <w:p>
       <w:pPr>
-        <w:pStyle w:val="Odlomakpopisa"/>
+        <w:pStyle w:val="ListParagraph"/>
         <w:numPr>
           <w:ilvl w:val="0"/>
           <w:numId w:val="2"/>
@@ -2450,7 +2365,7 @@
     </w:p>
     <w:p>
       <w:pPr>
-        <w:pStyle w:val="Odlomakpopisa"/>
+        <w:pStyle w:val="ListParagraph"/>
         <w:numPr>
           <w:ilvl w:val="0"/>
           <w:numId w:val="2"/>
@@ -2464,7 +2379,7 @@
     </w:p>
     <w:p>
       <w:pPr>
-        <w:pStyle w:val="Odlomakpopisa"/>
+        <w:pStyle w:val="ListParagraph"/>
         <w:numPr>
           <w:ilvl w:val="0"/>
           <w:numId w:val="2"/>
@@ -2481,7 +2396,7 @@
     </w:p>
     <w:p>
       <w:pPr>
-        <w:pStyle w:val="Odlomakpopisa"/>
+        <w:pStyle w:val="ListParagraph"/>
         <w:numPr>
           <w:ilvl w:val="0"/>
           <w:numId w:val="2"/>
@@ -2542,7 +2457,7 @@
                     <pic:cNvPicPr/>
                   </pic:nvPicPr>
                   <pic:blipFill>
-                    <a:blip r:embed="rId12">
+                    <a:blip r:embed="rId9">
                       <a:extLst>
                         <a:ext uri="{28A0092B-C50C-407E-A947-70E740481C1C}">
                           <a14:useLocalDpi xmlns:a14="http://schemas.microsoft.com/office/drawing/2010/main" val="0"/>
@@ -2571,47 +2486,54 @@
     </w:p>
     <w:p>
       <w:pPr>
-        <w:pStyle w:val="Opisslike"/>
+        <w:pStyle w:val="Caption"/>
         <w:jc w:val="both"/>
       </w:pPr>
       <w:r>
         <w:t xml:space="preserve">Slika </w:t>
       </w:r>
-      <w:fldSimple w:instr=" SEQ Slika \* ARABIC ">
-        <w:r>
-          <w:rPr>
-            <w:noProof/>
-          </w:rPr>
-          <w:t>3</w:t>
-        </w:r>
-      </w:fldSimple>
-      <w:r>
-        <w:t xml:space="preserve">. Dijagram klasa </w:t>
-      </w:r>
-      <w:proofErr w:type="spellStart"/>
-      <w:r>
-        <w:t>app</w:t>
-      </w:r>
-      <w:proofErr w:type="spellEnd"/>
-      <w:r>
-        <w:t xml:space="preserve"> modula, paket </w:t>
-      </w:r>
-      <w:proofErr w:type="spellStart"/>
-      <w:r>
-        <w:t>loaders</w:t>
-      </w:r>
-      <w:proofErr w:type="spellEnd"/>
+      <w:r>
+        <w:rPr>
+          <w:noProof/>
+        </w:rPr>
+        <w:fldChar w:fldCharType="begin"/>
+      </w:r>
+      <w:r>
+        <w:rPr>
+          <w:noProof/>
+        </w:rPr>
+        <w:instrText xml:space="preserve"> SEQ Slika \* ARABIC </w:instrText>
+      </w:r>
+      <w:r>
+        <w:rPr>
+          <w:noProof/>
+        </w:rPr>
+        <w:fldChar w:fldCharType="separate"/>
+      </w:r>
+      <w:r>
+        <w:rPr>
+          <w:noProof/>
+        </w:rPr>
+        <w:t>3</w:t>
+      </w:r>
+      <w:r>
+        <w:rPr>
+          <w:noProof/>
+        </w:rPr>
+        <w:fldChar w:fldCharType="end"/>
+      </w:r>
+      <w:r>
+        <w:t>. Dijagram klasa app modula, paket loaders</w:t>
+      </w:r>
     </w:p>
     <w:p>
       <w:r>
         <w:br w:type="page"/>
       </w:r>
-      <w:bookmarkStart w:id="7" w:name="_GoBack"/>
-      <w:bookmarkEnd w:id="7"/>
-    </w:p>
-    <w:p>
-      <w:pPr>
-        <w:pStyle w:val="Naslov2"/>
+    </w:p>
+    <w:p>
+      <w:pPr>
+        <w:pStyle w:val="Heading2"/>
       </w:pPr>
       <w:bookmarkStart w:id="8" w:name="_Toc529972349"/>
       <w:r>
@@ -2651,7 +2573,7 @@
                     </pic:cNvPicPr>
                   </pic:nvPicPr>
                   <pic:blipFill>
-                    <a:blip r:embed="rId13">
+                    <a:blip r:embed="rId10">
                       <a:extLst>
                         <a:ext uri="{28A0092B-C50C-407E-A947-70E740481C1C}">
                           <a14:useLocalDpi xmlns:a14="http://schemas.microsoft.com/office/drawing/2010/main" val="0"/>
@@ -2685,7 +2607,7 @@
     </w:p>
     <w:p>
       <w:pPr>
-        <w:pStyle w:val="Opisslike"/>
+        <w:pStyle w:val="Caption"/>
       </w:pPr>
       <w:r>
         <w:t xml:space="preserve">Slika </w:t>
@@ -2745,7 +2667,7 @@
     </w:p>
     <w:p>
       <w:pPr>
-        <w:pStyle w:val="Odlomakpopisa"/>
+        <w:pStyle w:val="ListParagraph"/>
         <w:numPr>
           <w:ilvl w:val="0"/>
           <w:numId w:val="3"/>
@@ -2759,7 +2681,7 @@
     </w:p>
     <w:p>
       <w:pPr>
-        <w:pStyle w:val="Odlomakpopisa"/>
+        <w:pStyle w:val="ListParagraph"/>
         <w:numPr>
           <w:ilvl w:val="0"/>
           <w:numId w:val="3"/>
@@ -2773,7 +2695,7 @@
     </w:p>
     <w:p>
       <w:pPr>
-        <w:pStyle w:val="Odlomakpopisa"/>
+        <w:pStyle w:val="ListParagraph"/>
         <w:numPr>
           <w:ilvl w:val="0"/>
           <w:numId w:val="3"/>
@@ -2787,7 +2709,7 @@
     </w:p>
     <w:p>
       <w:pPr>
-        <w:pStyle w:val="Odlomakpopisa"/>
+        <w:pStyle w:val="ListParagraph"/>
         <w:numPr>
           <w:ilvl w:val="0"/>
           <w:numId w:val="3"/>
@@ -2801,7 +2723,7 @@
     </w:p>
     <w:p>
       <w:pPr>
-        <w:pStyle w:val="Naslov1"/>
+        <w:pStyle w:val="Heading1"/>
         <w:numPr>
           <w:ilvl w:val="0"/>
           <w:numId w:val="1"/>
@@ -2834,13 +2756,13 @@
     </w:p>
     <w:p>
       <w:pPr>
-        <w:pStyle w:val="Opisslike"/>
+        <w:pStyle w:val="Caption"/>
         <w:keepNext/>
       </w:pPr>
     </w:p>
     <w:tbl>
       <w:tblPr>
-        <w:tblStyle w:val="Reetkatablice"/>
+        <w:tblStyle w:val="TableGrid"/>
         <w:tblW w:w="0" w:type="auto"/>
         <w:tblLayout w:type="fixed"/>
         <w:tblLook w:val="04A0" w:firstRow="1" w:lastRow="0" w:firstColumn="1" w:lastColumn="0" w:noHBand="0" w:noVBand="1"/>
@@ -3564,7 +3486,7 @@
     </w:tbl>
     <w:p>
       <w:pPr>
-        <w:pStyle w:val="Opisslike"/>
+        <w:pStyle w:val="Caption"/>
       </w:pPr>
       <w:r>
         <w:t xml:space="preserve">Tablica </w:t>
@@ -3623,7 +3545,7 @@
     </w:p>
     <w:tbl>
       <w:tblPr>
-        <w:tblStyle w:val="Reetkatablice"/>
+        <w:tblStyle w:val="TableGrid"/>
         <w:tblW w:w="0" w:type="auto"/>
         <w:tblLook w:val="04A0" w:firstRow="1" w:lastRow="0" w:firstColumn="1" w:lastColumn="0" w:noHBand="0" w:noVBand="1"/>
       </w:tblPr>
@@ -3807,7 +3729,7 @@
     </w:tbl>
     <w:p>
       <w:pPr>
-        <w:pStyle w:val="Opisslike"/>
+        <w:pStyle w:val="Caption"/>
       </w:pPr>
       <w:r>
         <w:t xml:space="preserve">Tablica </w:t>
@@ -3848,7 +3770,7 @@
     </w:p>
     <w:tbl>
       <w:tblPr>
-        <w:tblStyle w:val="Reetkatablice"/>
+        <w:tblStyle w:val="TableGrid"/>
         <w:tblW w:w="0" w:type="auto"/>
         <w:tblLook w:val="04A0" w:firstRow="1" w:lastRow="0" w:firstColumn="1" w:lastColumn="0" w:noHBand="0" w:noVBand="1"/>
       </w:tblPr>
@@ -3991,7 +3913,7 @@
     </w:tbl>
     <w:p>
       <w:pPr>
-        <w:pStyle w:val="Opisslike"/>
+        <w:pStyle w:val="Caption"/>
       </w:pPr>
       <w:r>
         <w:t xml:space="preserve">Tablica </w:t>
@@ -4038,7 +3960,7 @@
     </w:p>
     <w:tbl>
       <w:tblPr>
-        <w:tblStyle w:val="Reetkatablice"/>
+        <w:tblStyle w:val="TableGrid"/>
         <w:tblW w:w="0" w:type="auto"/>
         <w:tblLook w:val="04A0" w:firstRow="1" w:lastRow="0" w:firstColumn="1" w:lastColumn="0" w:noHBand="0" w:noVBand="1"/>
       </w:tblPr>
@@ -4181,7 +4103,7 @@
     </w:tbl>
     <w:p>
       <w:pPr>
-        <w:pStyle w:val="Opisslike"/>
+        <w:pStyle w:val="Caption"/>
       </w:pPr>
       <w:r>
         <w:t xml:space="preserve">Tablica </w:t>
@@ -4228,7 +4150,7 @@
     </w:p>
     <w:tbl>
       <w:tblPr>
-        <w:tblStyle w:val="Reetkatablice"/>
+        <w:tblStyle w:val="TableGrid"/>
         <w:tblW w:w="0" w:type="auto"/>
         <w:tblLook w:val="04A0" w:firstRow="1" w:lastRow="0" w:firstColumn="1" w:lastColumn="0" w:noHBand="0" w:noVBand="1"/>
       </w:tblPr>
@@ -4372,7 +4294,7 @@
     </w:tbl>
     <w:p>
       <w:pPr>
-        <w:pStyle w:val="Opisslike"/>
+        <w:pStyle w:val="Caption"/>
       </w:pPr>
       <w:r>
         <w:t xml:space="preserve">Tablica </w:t>
@@ -4419,7 +4341,7 @@
     </w:p>
     <w:tbl>
       <w:tblPr>
-        <w:tblStyle w:val="Reetkatablice"/>
+        <w:tblStyle w:val="TableGrid"/>
         <w:tblW w:w="0" w:type="auto"/>
         <w:tblLook w:val="04A0" w:firstRow="1" w:lastRow="0" w:firstColumn="1" w:lastColumn="0" w:noHBand="0" w:noVBand="1"/>
       </w:tblPr>
@@ -4562,7 +4484,7 @@
     </w:tbl>
     <w:p>
       <w:pPr>
-        <w:pStyle w:val="Opisslike"/>
+        <w:pStyle w:val="Caption"/>
       </w:pPr>
       <w:r>
         <w:t xml:space="preserve">Tablica </w:t>
@@ -4609,7 +4531,7 @@
     </w:p>
     <w:tbl>
       <w:tblPr>
-        <w:tblStyle w:val="Reetkatablice"/>
+        <w:tblStyle w:val="TableGrid"/>
         <w:tblW w:w="0" w:type="auto"/>
         <w:tblLook w:val="04A0" w:firstRow="1" w:lastRow="0" w:firstColumn="1" w:lastColumn="0" w:noHBand="0" w:noVBand="1"/>
       </w:tblPr>
@@ -4752,7 +4674,7 @@
     </w:tbl>
     <w:p>
       <w:pPr>
-        <w:pStyle w:val="Opisslike"/>
+        <w:pStyle w:val="Caption"/>
       </w:pPr>
       <w:r>
         <w:t xml:space="preserve">Tablica </w:t>
@@ -4799,7 +4721,7 @@
     </w:p>
     <w:tbl>
       <w:tblPr>
-        <w:tblStyle w:val="Reetkatablice"/>
+        <w:tblStyle w:val="TableGrid"/>
         <w:tblW w:w="0" w:type="auto"/>
         <w:tblLook w:val="04A0" w:firstRow="1" w:lastRow="0" w:firstColumn="1" w:lastColumn="0" w:noHBand="0" w:noVBand="1"/>
       </w:tblPr>
@@ -4947,7 +4869,7 @@
     </w:tbl>
     <w:p>
       <w:pPr>
-        <w:pStyle w:val="Opisslike"/>
+        <w:pStyle w:val="Caption"/>
       </w:pPr>
       <w:r>
         <w:t xml:space="preserve">Tablica </w:t>
@@ -4994,7 +4916,7 @@
     </w:p>
     <w:tbl>
       <w:tblPr>
-        <w:tblStyle w:val="Reetkatablice"/>
+        <w:tblStyle w:val="TableGrid"/>
         <w:tblW w:w="0" w:type="auto"/>
         <w:tblLook w:val="04A0" w:firstRow="1" w:lastRow="0" w:firstColumn="1" w:lastColumn="0" w:noHBand="0" w:noVBand="1"/>
       </w:tblPr>
@@ -5137,7 +5059,7 @@
     </w:tbl>
     <w:p>
       <w:pPr>
-        <w:pStyle w:val="Opisslike"/>
+        <w:pStyle w:val="Caption"/>
       </w:pPr>
       <w:r>
         <w:t xml:space="preserve">Tablica </w:t>
@@ -5184,7 +5106,7 @@
     </w:p>
     <w:tbl>
       <w:tblPr>
-        <w:tblStyle w:val="Reetkatablice"/>
+        <w:tblStyle w:val="TableGrid"/>
         <w:tblW w:w="0" w:type="auto"/>
         <w:tblLook w:val="04A0" w:firstRow="1" w:lastRow="0" w:firstColumn="1" w:lastColumn="0" w:noHBand="0" w:noVBand="1"/>
       </w:tblPr>
@@ -5308,7 +5230,7 @@
     </w:tbl>
     <w:p>
       <w:pPr>
-        <w:pStyle w:val="Opisslike"/>
+        <w:pStyle w:val="Caption"/>
       </w:pPr>
       <w:r>
         <w:t xml:space="preserve">Tablica </w:t>
@@ -5355,7 +5277,7 @@
     </w:p>
     <w:tbl>
       <w:tblPr>
-        <w:tblStyle w:val="Reetkatablice"/>
+        <w:tblStyle w:val="TableGrid"/>
         <w:tblW w:w="0" w:type="auto"/>
         <w:tblLook w:val="04A0" w:firstRow="1" w:lastRow="0" w:firstColumn="1" w:lastColumn="0" w:noHBand="0" w:noVBand="1"/>
       </w:tblPr>
@@ -5499,7 +5421,7 @@
     </w:tbl>
     <w:p>
       <w:pPr>
-        <w:pStyle w:val="Opisslike"/>
+        <w:pStyle w:val="Caption"/>
       </w:pPr>
       <w:r>
         <w:t xml:space="preserve">Tablica </w:t>
@@ -5546,7 +5468,7 @@
     </w:p>
     <w:tbl>
       <w:tblPr>
-        <w:tblStyle w:val="Reetkatablice"/>
+        <w:tblStyle w:val="TableGrid"/>
         <w:tblW w:w="0" w:type="auto"/>
         <w:tblLook w:val="04A0" w:firstRow="1" w:lastRow="0" w:firstColumn="1" w:lastColumn="0" w:noHBand="0" w:noVBand="1"/>
       </w:tblPr>
@@ -5689,7 +5611,7 @@
     </w:tbl>
     <w:p>
       <w:pPr>
-        <w:pStyle w:val="Opisslike"/>
+        <w:pStyle w:val="Caption"/>
       </w:pPr>
       <w:r>
         <w:t xml:space="preserve">Tablica </w:t>
@@ -5745,8 +5667,8 @@
 </file>
 
 <file path=word/numbering.xml><?xml version="1.0" encoding="utf-8"?>
-<w:numbering xmlns:wpc="http://schemas.microsoft.com/office/word/2010/wordprocessingCanvas" xmlns:mc="http://schemas.openxmlformats.org/markup-compatibility/2006" xmlns:o="urn:schemas-microsoft-com:office:office" xmlns:r="http://schemas.openxmlformats.org/officeDocument/2006/relationships" xmlns:m="http://schemas.openxmlformats.org/officeDocument/2006/math" xmlns:v="urn:schemas-microsoft-com:vml" xmlns:wp14="http://schemas.microsoft.com/office/word/2010/wordprocessingDrawing" xmlns:wp="http://schemas.openxmlformats.org/drawingml/2006/wordprocessingDrawing" xmlns:w10="urn:schemas-microsoft-com:office:word" xmlns:w="http://schemas.openxmlformats.org/wordprocessingml/2006/main" xmlns:w14="http://schemas.microsoft.com/office/word/2010/wordml" xmlns:w15="http://schemas.microsoft.com/office/word/2012/wordml" xmlns:wpg="http://schemas.microsoft.com/office/word/2010/wordprocessingGroup" xmlns:wpi="http://schemas.microsoft.com/office/word/2010/wordprocessingInk" xmlns:wne="http://schemas.microsoft.com/office/word/2006/wordml" xmlns:wps="http://schemas.microsoft.com/office/word/2010/wordprocessingShape" mc:Ignorable="w14 w15 wp14">
-  <w:abstractNum w:abstractNumId="0">
+<w:numbering xmlns:wpc="http://schemas.microsoft.com/office/word/2010/wordprocessingCanvas" xmlns:cx="http://schemas.microsoft.com/office/drawing/2014/chartex" xmlns:cx1="http://schemas.microsoft.com/office/drawing/2015/9/8/chartex" xmlns:cx2="http://schemas.microsoft.com/office/drawing/2015/10/21/chartex" xmlns:cx3="http://schemas.microsoft.com/office/drawing/2016/5/9/chartex" xmlns:cx4="http://schemas.microsoft.com/office/drawing/2016/5/10/chartex" xmlns:cx5="http://schemas.microsoft.com/office/drawing/2016/5/11/chartex" xmlns:cx6="http://schemas.microsoft.com/office/drawing/2016/5/12/chartex" xmlns:cx7="http://schemas.microsoft.com/office/drawing/2016/5/13/chartex" xmlns:cx8="http://schemas.microsoft.com/office/drawing/2016/5/14/chartex" xmlns:mc="http://schemas.openxmlformats.org/markup-compatibility/2006" xmlns:aink="http://schemas.microsoft.com/office/drawing/2016/ink" xmlns:am3d="http://schemas.microsoft.com/office/drawing/2017/model3d" xmlns:o="urn:schemas-microsoft-com:office:office" xmlns:r="http://schemas.openxmlformats.org/officeDocument/2006/relationships" xmlns:m="http://schemas.openxmlformats.org/officeDocument/2006/math" xmlns:v="urn:schemas-microsoft-com:vml" xmlns:wp14="http://schemas.microsoft.com/office/word/2010/wordprocessingDrawing" xmlns:wp="http://schemas.openxmlformats.org/drawingml/2006/wordprocessingDrawing" xmlns:w10="urn:schemas-microsoft-com:office:word" xmlns:w="http://schemas.openxmlformats.org/wordprocessingml/2006/main" xmlns:w14="http://schemas.microsoft.com/office/word/2010/wordml" xmlns:w15="http://schemas.microsoft.com/office/word/2012/wordml" xmlns:w16cid="http://schemas.microsoft.com/office/word/2016/wordml/cid" xmlns:w16se="http://schemas.microsoft.com/office/word/2015/wordml/symex" xmlns:wpg="http://schemas.microsoft.com/office/word/2010/wordprocessingGroup" xmlns:wpi="http://schemas.microsoft.com/office/word/2010/wordprocessingInk" xmlns:wne="http://schemas.microsoft.com/office/word/2006/wordml" xmlns:wps="http://schemas.microsoft.com/office/word/2010/wordprocessingShape" mc:Ignorable="w14 w15 w16se w16cid wp14">
+  <w:abstractNum w:abstractNumId="0" w15:restartNumberingAfterBreak="0">
     <w:nsid w:val="16B84801"/>
     <w:multiLevelType w:val="hybridMultilevel"/>
     <w:tmpl w:val="1EB2FA28"/>
@@ -5859,7 +5781,7 @@
       </w:rPr>
     </w:lvl>
   </w:abstractNum>
-  <w:abstractNum w:abstractNumId="1">
+  <w:abstractNum w:abstractNumId="1" w15:restartNumberingAfterBreak="0">
     <w:nsid w:val="42602D14"/>
     <w:multiLevelType w:val="hybridMultilevel"/>
     <w:tmpl w:val="DD9C3F5E"/>
@@ -5948,7 +5870,7 @@
       </w:pPr>
     </w:lvl>
   </w:abstractNum>
-  <w:abstractNum w:abstractNumId="2">
+  <w:abstractNum w:abstractNumId="2" w15:restartNumberingAfterBreak="0">
     <w:nsid w:val="54DA6B9C"/>
     <w:multiLevelType w:val="hybridMultilevel"/>
     <w:tmpl w:val="0986AC32"/>
@@ -6074,7 +5996,7 @@
 </file>
 
 <file path=word/styles.xml><?xml version="1.0" encoding="utf-8"?>
-<w:styles xmlns:mc="http://schemas.openxmlformats.org/markup-compatibility/2006" xmlns:r="http://schemas.openxmlformats.org/officeDocument/2006/relationships" xmlns:w="http://schemas.openxmlformats.org/wordprocessingml/2006/main" xmlns:w14="http://schemas.microsoft.com/office/word/2010/wordml" xmlns:w15="http://schemas.microsoft.com/office/word/2012/wordml" mc:Ignorable="w14 w15">
+<w:styles xmlns:mc="http://schemas.openxmlformats.org/markup-compatibility/2006" xmlns:r="http://schemas.openxmlformats.org/officeDocument/2006/relationships" xmlns:w="http://schemas.openxmlformats.org/wordprocessingml/2006/main" xmlns:w14="http://schemas.microsoft.com/office/word/2010/wordml" xmlns:w15="http://schemas.microsoft.com/office/word/2012/wordml" xmlns:w16cid="http://schemas.microsoft.com/office/word/2016/wordml/cid" xmlns:w16se="http://schemas.microsoft.com/office/word/2015/wordml/symex" mc:Ignorable="w14 w15 w16se w16cid">
   <w:docDefaults>
     <w:rPrDefault>
       <w:rPr>
@@ -6090,7 +6012,7 @@
       </w:pPr>
     </w:pPrDefault>
   </w:docDefaults>
-  <w:latentStyles w:defLockedState="0" w:defUIPriority="99" w:defSemiHidden="0" w:defUnhideWhenUsed="0" w:defQFormat="0" w:count="371">
+  <w:latentStyles w:defLockedState="0" w:defUIPriority="99" w:defSemiHidden="0" w:defUnhideWhenUsed="0" w:defQFormat="0" w:count="375">
     <w:lsdException w:name="Normal" w:uiPriority="0" w:qFormat="1"/>
     <w:lsdException w:name="heading 1" w:uiPriority="9" w:qFormat="1"/>
     <w:lsdException w:name="heading 2" w:semiHidden="1" w:uiPriority="9" w:unhideWhenUsed="1" w:qFormat="1"/>
@@ -6196,7 +6118,6 @@
     <w:lsdException w:name="HTML Sample" w:semiHidden="1" w:unhideWhenUsed="1"/>
     <w:lsdException w:name="HTML Typewriter" w:semiHidden="1" w:unhideWhenUsed="1"/>
     <w:lsdException w:name="HTML Variable" w:semiHidden="1" w:unhideWhenUsed="1"/>
-    <w:lsdException w:name="Normal Table" w:semiHidden="1" w:unhideWhenUsed="1"/>
     <w:lsdException w:name="annotation subject" w:semiHidden="1" w:unhideWhenUsed="1"/>
     <w:lsdException w:name="No List" w:semiHidden="1" w:unhideWhenUsed="1"/>
     <w:lsdException w:name="Outline List 1" w:semiHidden="1" w:unhideWhenUsed="1"/>
@@ -6240,10 +6161,8 @@
     <w:lsdException w:name="Table Elegant" w:semiHidden="1" w:unhideWhenUsed="1"/>
     <w:lsdException w:name="Table Professional" w:semiHidden="1" w:unhideWhenUsed="1"/>
     <w:lsdException w:name="Table Subtle 1" w:semiHidden="1" w:unhideWhenUsed="1"/>
-    <w:lsdException w:name="Table Subtle 2" w:semiHidden="1" w:unhideWhenUsed="1"/>
     <w:lsdException w:name="Table Web 1" w:semiHidden="1" w:unhideWhenUsed="1"/>
     <w:lsdException w:name="Table Web 2" w:semiHidden="1" w:unhideWhenUsed="1"/>
-    <w:lsdException w:name="Table Web 3" w:semiHidden="1" w:unhideWhenUsed="1"/>
     <w:lsdException w:name="Balloon Text" w:semiHidden="1" w:unhideWhenUsed="1"/>
     <w:lsdException w:name="Table Grid" w:uiPriority="39"/>
     <w:lsdException w:name="Table Theme" w:semiHidden="1" w:unhideWhenUsed="1"/>
@@ -6462,6 +6381,10 @@
     <w:lsdException w:name="List Table 5 Dark Accent 6" w:uiPriority="50"/>
     <w:lsdException w:name="List Table 6 Colorful Accent 6" w:uiPriority="51"/>
     <w:lsdException w:name="List Table 7 Colorful Accent 6" w:uiPriority="52"/>
+    <w:lsdException w:name="Mention" w:semiHidden="1" w:unhideWhenUsed="1"/>
+    <w:lsdException w:name="Smart Hyperlink" w:semiHidden="1" w:unhideWhenUsed="1"/>
+    <w:lsdException w:name="Hashtag" w:semiHidden="1" w:unhideWhenUsed="1"/>
+    <w:lsdException w:name="Unresolved Mention" w:semiHidden="1" w:unhideWhenUsed="1"/>
   </w:latentStyles>
   <w:style w:type="paragraph" w:default="1" w:styleId="Normal">
     <w:name w:val="Normal"/>
@@ -6472,11 +6395,11 @@
       <w:sz w:val="24"/>
     </w:rPr>
   </w:style>
-  <w:style w:type="paragraph" w:styleId="Naslov1">
+  <w:style w:type="paragraph" w:styleId="Heading1">
     <w:name w:val="heading 1"/>
     <w:basedOn w:val="Normal"/>
     <w:next w:val="Normal"/>
-    <w:link w:val="Naslov1Char"/>
+    <w:link w:val="Heading1Char"/>
     <w:uiPriority w:val="9"/>
     <w:qFormat/>
     <w:rsid w:val="00C748B5"/>
@@ -6493,11 +6416,11 @@
       <w:szCs w:val="32"/>
     </w:rPr>
   </w:style>
-  <w:style w:type="paragraph" w:styleId="Naslov2">
+  <w:style w:type="paragraph" w:styleId="Heading2">
     <w:name w:val="heading 2"/>
     <w:basedOn w:val="Normal"/>
     <w:next w:val="Normal"/>
-    <w:link w:val="Naslov2Char"/>
+    <w:link w:val="Heading2Char"/>
     <w:uiPriority w:val="9"/>
     <w:unhideWhenUsed/>
     <w:qFormat/>
@@ -6515,13 +6438,13 @@
       <w:szCs w:val="26"/>
     </w:rPr>
   </w:style>
-  <w:style w:type="character" w:default="1" w:styleId="Zadanifontodlomka">
+  <w:style w:type="character" w:default="1" w:styleId="DefaultParagraphFont">
     <w:name w:val="Default Paragraph Font"/>
     <w:uiPriority w:val="1"/>
     <w:semiHidden/>
     <w:unhideWhenUsed/>
   </w:style>
-  <w:style w:type="table" w:default="1" w:styleId="Obinatablica">
+  <w:style w:type="table" w:default="1" w:styleId="TableNormal">
     <w:name w:val="Normal Table"/>
     <w:uiPriority w:val="99"/>
     <w:semiHidden/>
@@ -6536,7 +6459,7 @@
       </w:tblCellMar>
     </w:tblPr>
   </w:style>
-  <w:style w:type="numbering" w:default="1" w:styleId="Bezpopisa">
+  <w:style w:type="numbering" w:default="1" w:styleId="NoList">
     <w:name w:val="No List"/>
     <w:uiPriority w:val="99"/>
     <w:semiHidden/>
@@ -6585,9 +6508,9 @@
     <w:basedOn w:val="Nazivinstitucije"/>
     <w:rsid w:val="00892E49"/>
   </w:style>
-  <w:style w:type="character" w:styleId="Hiperveza">
+  <w:style w:type="character" w:styleId="Hyperlink">
     <w:name w:val="Hyperlink"/>
-    <w:basedOn w:val="Zadanifontodlomka"/>
+    <w:basedOn w:val="DefaultParagraphFont"/>
     <w:uiPriority w:val="99"/>
     <w:unhideWhenUsed/>
     <w:rsid w:val="00892E49"/>
@@ -6596,9 +6519,9 @@
       <w:u w:val="single"/>
     </w:rPr>
   </w:style>
-  <w:style w:type="character" w:styleId="SlijeenaHiperveza">
+  <w:style w:type="character" w:styleId="FollowedHyperlink">
     <w:name w:val="FollowedHyperlink"/>
-    <w:basedOn w:val="Zadanifontodlomka"/>
+    <w:basedOn w:val="DefaultParagraphFont"/>
     <w:uiPriority w:val="99"/>
     <w:semiHidden/>
     <w:unhideWhenUsed/>
@@ -6608,10 +6531,10 @@
       <w:u w:val="single"/>
     </w:rPr>
   </w:style>
-  <w:style w:type="character" w:customStyle="1" w:styleId="Naslov1Char">
-    <w:name w:val="Naslov 1 Char"/>
-    <w:basedOn w:val="Zadanifontodlomka"/>
-    <w:link w:val="Naslov1"/>
+  <w:style w:type="character" w:customStyle="1" w:styleId="Heading1Char">
+    <w:name w:val="Heading 1 Char"/>
+    <w:basedOn w:val="DefaultParagraphFont"/>
+    <w:link w:val="Heading1"/>
     <w:uiPriority w:val="9"/>
     <w:rsid w:val="00C748B5"/>
     <w:rPr>
@@ -6621,9 +6544,9 @@
       <w:szCs w:val="32"/>
     </w:rPr>
   </w:style>
-  <w:style w:type="paragraph" w:styleId="TOCNaslov">
+  <w:style w:type="paragraph" w:styleId="TOCHeading">
     <w:name w:val="TOC Heading"/>
-    <w:basedOn w:val="Naslov1"/>
+    <w:basedOn w:val="Heading1"/>
     <w:next w:val="Normal"/>
     <w:uiPriority w:val="39"/>
     <w:unhideWhenUsed/>
@@ -6637,7 +6560,7 @@
       <w:lang w:val="en-US"/>
     </w:rPr>
   </w:style>
-  <w:style w:type="paragraph" w:styleId="Sadraj1">
+  <w:style w:type="paragraph" w:styleId="TOC1">
     <w:name w:val="toc 1"/>
     <w:basedOn w:val="Normal"/>
     <w:next w:val="Normal"/>
@@ -6649,7 +6572,7 @@
       <w:spacing w:after="100"/>
     </w:pPr>
   </w:style>
-  <w:style w:type="paragraph" w:styleId="Opisslike">
+  <w:style w:type="paragraph" w:styleId="Caption">
     <w:name w:val="caption"/>
     <w:basedOn w:val="Normal"/>
     <w:next w:val="Normal"/>
@@ -6668,10 +6591,10 @@
       <w:szCs w:val="18"/>
     </w:rPr>
   </w:style>
-  <w:style w:type="character" w:customStyle="1" w:styleId="Naslov2Char">
-    <w:name w:val="Naslov 2 Char"/>
-    <w:basedOn w:val="Zadanifontodlomka"/>
-    <w:link w:val="Naslov2"/>
+  <w:style w:type="character" w:customStyle="1" w:styleId="Heading2Char">
+    <w:name w:val="Heading 2 Char"/>
+    <w:basedOn w:val="DefaultParagraphFont"/>
+    <w:link w:val="Heading2"/>
     <w:uiPriority w:val="9"/>
     <w:rsid w:val="00DD2941"/>
     <w:rPr>
@@ -6681,7 +6604,7 @@
       <w:szCs w:val="26"/>
     </w:rPr>
   </w:style>
-  <w:style w:type="paragraph" w:styleId="Odlomakpopisa">
+  <w:style w:type="paragraph" w:styleId="ListParagraph">
     <w:name w:val="List Paragraph"/>
     <w:basedOn w:val="Normal"/>
     <w:uiPriority w:val="34"/>
@@ -6692,7 +6615,7 @@
       <w:contextualSpacing/>
     </w:pPr>
   </w:style>
-  <w:style w:type="paragraph" w:styleId="Sadraj2">
+  <w:style w:type="paragraph" w:styleId="TOC2">
     <w:name w:val="toc 2"/>
     <w:basedOn w:val="Normal"/>
     <w:next w:val="Normal"/>
@@ -6705,16 +6628,15 @@
       <w:ind w:left="240"/>
     </w:pPr>
   </w:style>
-  <w:style w:type="table" w:styleId="Reetkatablice">
+  <w:style w:type="table" w:styleId="TableGrid">
     <w:name w:val="Table Grid"/>
-    <w:basedOn w:val="Obinatablica"/>
+    <w:basedOn w:val="TableNormal"/>
     <w:uiPriority w:val="39"/>
     <w:rsid w:val="00E61A3B"/>
     <w:pPr>
       <w:spacing w:after="0" w:line="240" w:lineRule="auto"/>
     </w:pPr>
     <w:tblPr>
-      <w:tblInd w:w="0" w:type="dxa"/>
       <w:tblBorders>
         <w:top w:val="single" w:sz="4" w:space="0" w:color="auto"/>
         <w:left w:val="single" w:sz="4" w:space="0" w:color="auto"/>
@@ -6723,17 +6645,11 @@
         <w:insideH w:val="single" w:sz="4" w:space="0" w:color="auto"/>
         <w:insideV w:val="single" w:sz="4" w:space="0" w:color="auto"/>
       </w:tblBorders>
-      <w:tblCellMar>
-        <w:top w:w="0" w:type="dxa"/>
-        <w:left w:w="108" w:type="dxa"/>
-        <w:bottom w:w="0" w:type="dxa"/>
-        <w:right w:w="108" w:type="dxa"/>
-      </w:tblCellMar>
     </w:tblPr>
   </w:style>
-  <w:style w:type="character" w:customStyle="1" w:styleId="UnresolvedMention">
-    <w:name w:val="Unresolved Mention"/>
-    <w:basedOn w:val="Zadanifontodlomka"/>
+  <w:style w:type="character" w:customStyle="1" w:styleId="UnresolvedMention1">
+    <w:name w:val="Unresolved Mention1"/>
+    <w:basedOn w:val="DefaultParagraphFont"/>
     <w:uiPriority w:val="99"/>
     <w:semiHidden/>
     <w:unhideWhenUsed/>
@@ -7036,7 +6952,7 @@
 </file>
 
 <file path=customXml/itemProps1.xml><?xml version="1.0" encoding="utf-8"?>
-<ds:datastoreItem xmlns:ds="http://schemas.openxmlformats.org/officeDocument/2006/customXml" ds:itemID="{BE49C408-1D50-4D62-B095-3CE4FA19F2D0}">
+<ds:datastoreItem xmlns:ds="http://schemas.openxmlformats.org/officeDocument/2006/customXml" ds:itemID="{06ED4E72-0683-4420-A5FC-48059C66B91A}">
   <ds:schemaRefs>
     <ds:schemaRef ds:uri="http://schemas.openxmlformats.org/officeDocument/2006/bibliography"/>
   </ds:schemaRefs>

</xml_diff>